<commit_message>
add notes for introduction checklist
</commit_message>
<xml_diff>
--- a/material/labs/Lab 00 - Introduction.docx
+++ b/material/labs/Lab 00 - Introduction.docx
@@ -320,45 +320,126 @@
           <w:rFonts w:ascii="Arial" w:hAnsi="Arial" w:cs="Arial"/>
           <w:color w:val="0000FF"/>
         </w:rPr>
-        <w:t>2.0</w:t>
-      </w:r>
-      <w:r>
-        <w:rPr>
-          <w:rFonts w:ascii="Arial" w:hAnsi="Arial" w:cs="Arial"/>
-          <w:color w:val="0000FF"/>
-        </w:rPr>
+        <w:t>2.0 Team Work</w:t>
+      </w:r>
+    </w:p>
+    <w:p/>
+    <w:p>
+      <w:r>
+        <w:t>Essential you’re comfortable with GitHub and able to work with others as the coursework requires you to manage a complex web programming project as a team (i.e., 3-5 people).</w:t>
+      </w:r>
+    </w:p>
+    <w:p/>
+    <w:p>
+      <w:r>
+        <w:t xml:space="preserve">Think about who you want to work with – as next week you’ll need to let the lecturer know who your teams </w:t>
+      </w:r>
+      <w:r>
+        <w:t>and the details for your project (e.g., repository names, usernames, aims/goals, plan, ..)</w:t>
+      </w:r>
+      <w:r>
+        <w:t>.</w:t>
+      </w:r>
+      <w:r>
         <w:t xml:space="preserve"> </w:t>
       </w:r>
-      <w:r>
-        <w:rPr>
-          <w:rFonts w:ascii="Arial" w:hAnsi="Arial" w:cs="Arial"/>
-          <w:color w:val="0000FF"/>
-        </w:rPr>
-        <w:t>Team Work</w:t>
-      </w:r>
     </w:p>
     <w:p/>
     <w:p>
-      <w:r>
-        <w:t>Essential you’re comfortable with GitHub and able to work with others as the coursework requires you to manage a complex web programming project as a team (i.e., 3-5 people).</w:t>
+      <w:pPr>
+        <w:pStyle w:val="Heading3"/>
+        <w:shd w:val="clear" w:color="auto" w:fill="00FFFF"/>
+        <w:rPr>
+          <w:rFonts w:ascii="Arial" w:hAnsi="Arial" w:cs="Arial"/>
+          <w:color w:val="0000FF"/>
+        </w:rPr>
+      </w:pPr>
+      <w:r>
+        <w:rPr>
+          <w:rFonts w:ascii="Arial" w:hAnsi="Arial" w:cs="Arial"/>
+          <w:color w:val="0000FF"/>
+        </w:rPr>
+        <w:t>3</w:t>
+      </w:r>
+      <w:r>
+        <w:rPr>
+          <w:rFonts w:ascii="Arial" w:hAnsi="Arial" w:cs="Arial"/>
+          <w:color w:val="0000FF"/>
+        </w:rPr>
+        <w:t xml:space="preserve">.0 </w:t>
+      </w:r>
+      <w:r>
+        <w:rPr>
+          <w:rFonts w:ascii="Arial" w:hAnsi="Arial" w:cs="Arial"/>
+          <w:color w:val="0000FF"/>
+        </w:rPr>
+        <w:t>University Domain (</w:t>
+      </w:r>
+      <w:r>
+        <w:rPr>
+          <w:rFonts w:ascii="Arial" w:hAnsi="Arial" w:cs="Arial"/>
+          <w:color w:val="0000FF"/>
+        </w:rPr>
+        <w:t>http://www2.macs.hw.ac.uk/~</w:t>
+      </w:r>
+      <w:r>
+        <w:rPr>
+          <w:rFonts w:ascii="Arial" w:hAnsi="Arial" w:cs="Arial"/>
+          <w:color w:val="0000FF"/>
+        </w:rPr>
+        <w:t>studentID</w:t>
+      </w:r>
+      <w:r>
+        <w:rPr>
+          <w:rFonts w:ascii="Arial" w:hAnsi="Arial" w:cs="Arial"/>
+          <w:color w:val="0000FF"/>
+        </w:rPr>
+        <w:t>/</w:t>
+      </w:r>
+      <w:r>
+        <w:rPr>
+          <w:rFonts w:ascii="Arial" w:hAnsi="Arial" w:cs="Arial"/>
+          <w:color w:val="0000FF"/>
+        </w:rPr>
+        <w:t>index.html)</w:t>
       </w:r>
     </w:p>
     <w:p/>
     <w:p>
       <w:r>
-        <w:t xml:space="preserve">Think about who you want to work with – as next week you’ll need to let the lecturer know who your teams </w:t>
-      </w:r>
-      <w:r>
-        <w:t>and the details for your project (e.g., repository names, usernames, aims/goals, plan, ..)</w:t>
-      </w:r>
-      <w:r>
-        <w:t>.</w:t>
+        <w:t>Check you’re able to access your ‘H’ drive, which should have a ‘</w:t>
+      </w:r>
+      <w:r>
+        <w:t>public_html</w:t>
+      </w:r>
+      <w:r>
+        <w:t>’ folder.  This folder is mapped to ‘</w:t>
+      </w:r>
+      <w:r>
+        <w:rPr>
+          <w:rFonts w:ascii="Arial" w:hAnsi="Arial" w:cs="Arial"/>
+          <w:color w:val="0000FF"/>
+        </w:rPr>
+        <w:t>www2.macs.hw.ac.uk</w:t>
+      </w:r>
+      <w:r>
+        <w:rPr>
+          <w:rFonts w:ascii="Arial" w:hAnsi="Arial" w:cs="Arial"/>
+          <w:color w:val="0000FF"/>
+        </w:rPr>
+        <w:t>/~studentID</w:t>
+      </w:r>
+      <w:r>
+        <w:t>’.  Create a test html file (e.g., index.html) and add it to your public folder to ensure you’re able to see your file in the web browser.</w:t>
+      </w:r>
+    </w:p>
+    <w:p/>
+    <w:p>
+      <w:r>
+        <w:t>You’ll use this folder as a means to test out examples and resources in future labs, including your coursework.</w:t>
       </w:r>
       <w:bookmarkStart w:id="0" w:name="_GoBack"/>
       <w:bookmarkEnd w:id="0"/>
-      <w:r>
-        <w:t xml:space="preserve"> </w:t>
-      </w:r>
     </w:p>
     <w:sectPr>
       <w:pgSz w:w="11906" w:h="16838"/>

</xml_diff>